<commit_message>
subi el archivo de word
</commit_message>
<xml_diff>
--- a/LEAME.docx
+++ b/LEAME.docx
@@ -6,7 +6,10 @@
       <w:pPr>
         <w:pStyle w:val="NormalWeb"/>
         <w:spacing w:before="0" w:beforeAutospacing="0" w:after="0" w:afterAutospacing="0"/>
-        <w:rPr>
+        <w:jc w:val="center"/>
+        <w:rPr>
+          <w:rFonts w:ascii="Arial" w:hAnsi="Arial" w:cs="Arial"/>
+          <w:color w:val="FF0000"/>
           <w:sz w:val="44"/>
           <w:szCs w:val="44"/>
         </w:rPr>
@@ -43,82 +46,32 @@
       <w:pPr>
         <w:pStyle w:val="NormalWeb"/>
         <w:spacing w:before="0" w:beforeAutospacing="0" w:after="0" w:afterAutospacing="0"/>
-        <w:rPr>
-          <w:sz w:val="44"/>
-          <w:szCs w:val="44"/>
-        </w:rPr>
-      </w:pPr>
-      <w:r>
-        <w:rPr>
-          <w:rFonts w:ascii="Arial" w:hAnsi="Arial" w:cs="Arial"/>
-          <w:color w:val="000000"/>
-          <w:sz w:val="44"/>
-          <w:szCs w:val="44"/>
-        </w:rPr>
-        <w:t>Identificación:</w:t>
-      </w:r>
-      <w:r>
-        <w:rPr>
-          <w:rFonts w:ascii="Arial" w:hAnsi="Arial" w:cs="Arial"/>
-          <w:color w:val="000000"/>
-          <w:sz w:val="44"/>
-          <w:szCs w:val="44"/>
-        </w:rPr>
-        <w:t xml:space="preserve"> </w:t>
-      </w:r>
-      <w:r>
-        <w:rPr>
-          <w:rFonts w:ascii="Arial" w:hAnsi="Arial" w:cs="Arial"/>
-          <w:color w:val="FF0000"/>
-          <w:sz w:val="44"/>
-          <w:szCs w:val="44"/>
-        </w:rPr>
-        <w:t>1035974469</w:t>
-      </w:r>
+        <w:jc w:val="center"/>
+        <w:rPr>
+          <w:sz w:val="44"/>
+          <w:szCs w:val="44"/>
+        </w:rPr>
+      </w:pPr>
     </w:p>
     <w:p>
       <w:pPr>
         <w:pStyle w:val="NormalWeb"/>
         <w:spacing w:before="0" w:beforeAutospacing="0" w:after="0" w:afterAutospacing="0"/>
-        <w:rPr>
-          <w:color w:val="FF0000"/>
-          <w:sz w:val="44"/>
-          <w:szCs w:val="44"/>
-        </w:rPr>
-      </w:pPr>
-      <w:r>
-        <w:rPr>
-          <w:rFonts w:ascii="Arial" w:hAnsi="Arial" w:cs="Arial"/>
-          <w:color w:val="000000"/>
-          <w:sz w:val="44"/>
-          <w:szCs w:val="44"/>
-        </w:rPr>
-        <w:t>Nombre:</w:t>
-      </w:r>
-      <w:r>
-        <w:rPr>
-          <w:rFonts w:ascii="Arial" w:hAnsi="Arial" w:cs="Arial"/>
-          <w:color w:val="000000"/>
-          <w:sz w:val="44"/>
-          <w:szCs w:val="44"/>
-        </w:rPr>
-        <w:t xml:space="preserve"> </w:t>
-      </w:r>
-      <w:r>
-        <w:rPr>
-          <w:rFonts w:ascii="Arial" w:hAnsi="Arial" w:cs="Arial"/>
-          <w:color w:val="FF0000"/>
-          <w:sz w:val="44"/>
-          <w:szCs w:val="44"/>
-        </w:rPr>
-        <w:t>Samuel Acevedo Ramirez</w:t>
-      </w:r>
+        <w:jc w:val="center"/>
+        <w:rPr>
+          <w:sz w:val="44"/>
+          <w:szCs w:val="44"/>
+        </w:rPr>
+      </w:pPr>
     </w:p>
     <w:p>
       <w:pPr>
         <w:pStyle w:val="NormalWeb"/>
         <w:spacing w:before="0" w:beforeAutospacing="0" w:after="0" w:afterAutospacing="0"/>
-        <w:rPr>
+        <w:jc w:val="center"/>
+        <w:rPr>
+          <w:rFonts w:ascii="Arial" w:hAnsi="Arial" w:cs="Arial"/>
+          <w:color w:val="FF0000"/>
           <w:sz w:val="44"/>
           <w:szCs w:val="44"/>
         </w:rPr>
@@ -130,7 +83,7 @@
           <w:sz w:val="44"/>
           <w:szCs w:val="44"/>
         </w:rPr>
-        <w:t>Fecha:</w:t>
+        <w:t>Identificación:</w:t>
       </w:r>
       <w:r>
         <w:rPr>
@@ -148,73 +101,279 @@
           <w:sz w:val="44"/>
           <w:szCs w:val="44"/>
         </w:rPr>
-        <w:t>5/06/24</w:t>
+        <w:t>1035974469</w:t>
       </w:r>
     </w:p>
     <w:p>
       <w:pPr>
         <w:pStyle w:val="NormalWeb"/>
         <w:spacing w:before="0" w:beforeAutospacing="0" w:after="0" w:afterAutospacing="0"/>
-        <w:rPr>
-          <w:rFonts w:ascii="Arial" w:hAnsi="Arial" w:cs="Arial"/>
-          <w:color w:val="FF0000"/>
-          <w:sz w:val="44"/>
-          <w:szCs w:val="44"/>
-        </w:rPr>
-      </w:pPr>
-      <w:r>
-        <w:rPr>
-          <w:rFonts w:ascii="Arial" w:hAnsi="Arial" w:cs="Arial"/>
-          <w:color w:val="000000"/>
-          <w:sz w:val="44"/>
-          <w:szCs w:val="44"/>
-        </w:rPr>
-        <w:t xml:space="preserve">Título:  </w:t>
-      </w:r>
-      <w:r>
-        <w:rPr>
-          <w:rFonts w:ascii="Arial" w:hAnsi="Arial" w:cs="Arial"/>
-          <w:color w:val="FF0000"/>
-          <w:sz w:val="44"/>
-          <w:szCs w:val="44"/>
-        </w:rPr>
-        <w:t xml:space="preserve">Taller práctico de </w:t>
-      </w:r>
-      <w:proofErr w:type="spellStart"/>
-      <w:r>
-        <w:rPr>
-          <w:rFonts w:ascii="Arial" w:hAnsi="Arial" w:cs="Arial"/>
-          <w:color w:val="FF0000"/>
-          <w:sz w:val="44"/>
-          <w:szCs w:val="44"/>
-        </w:rPr>
-        <w:t>git</w:t>
-      </w:r>
-      <w:proofErr w:type="spellEnd"/>
+        <w:jc w:val="center"/>
+        <w:rPr>
+          <w:rFonts w:ascii="Arial" w:hAnsi="Arial" w:cs="Arial"/>
+          <w:color w:val="FF0000"/>
+          <w:sz w:val="44"/>
+          <w:szCs w:val="44"/>
+        </w:rPr>
+      </w:pPr>
     </w:p>
     <w:p>
       <w:pPr>
         <w:pStyle w:val="NormalWeb"/>
         <w:spacing w:before="0" w:beforeAutospacing="0" w:after="0" w:afterAutospacing="0"/>
-        <w:rPr>
-          <w:rFonts w:ascii="Arial" w:hAnsi="Arial" w:cs="Arial"/>
-          <w:color w:val="FF0000"/>
-          <w:sz w:val="44"/>
-          <w:szCs w:val="44"/>
-        </w:rPr>
-      </w:pPr>
-      <w:r>
-        <w:rPr>
-          <w:rFonts w:ascii="Arial" w:hAnsi="Arial" w:cs="Arial"/>
-          <w:color w:val="FF0000"/>
+        <w:jc w:val="center"/>
+        <w:rPr>
+          <w:rFonts w:ascii="Arial" w:hAnsi="Arial" w:cs="Arial"/>
+          <w:color w:val="FF0000"/>
+          <w:sz w:val="44"/>
+          <w:szCs w:val="44"/>
+        </w:rPr>
+      </w:pPr>
+    </w:p>
+    <w:p>
+      <w:pPr>
+        <w:pStyle w:val="NormalWeb"/>
+        <w:spacing w:before="0" w:beforeAutospacing="0" w:after="0" w:afterAutospacing="0"/>
+        <w:jc w:val="center"/>
+        <w:rPr>
+          <w:sz w:val="44"/>
+          <w:szCs w:val="44"/>
+        </w:rPr>
+      </w:pPr>
+    </w:p>
+    <w:p>
+      <w:pPr>
+        <w:pStyle w:val="NormalWeb"/>
+        <w:spacing w:before="0" w:beforeAutospacing="0" w:after="0" w:afterAutospacing="0"/>
+        <w:jc w:val="center"/>
+        <w:rPr>
+          <w:rFonts w:ascii="Arial" w:hAnsi="Arial" w:cs="Arial"/>
+          <w:color w:val="FF0000"/>
+          <w:sz w:val="44"/>
+          <w:szCs w:val="44"/>
+        </w:rPr>
+      </w:pPr>
+      <w:r>
+        <w:rPr>
+          <w:rFonts w:ascii="Arial" w:hAnsi="Arial" w:cs="Arial"/>
+          <w:color w:val="000000"/>
+          <w:sz w:val="44"/>
+          <w:szCs w:val="44"/>
+        </w:rPr>
+        <w:t>Nombre:</w:t>
+      </w:r>
+      <w:r>
+        <w:rPr>
+          <w:rFonts w:ascii="Arial" w:hAnsi="Arial" w:cs="Arial"/>
+          <w:color w:val="000000"/>
           <w:sz w:val="44"/>
           <w:szCs w:val="44"/>
         </w:rPr>
         <w:t xml:space="preserve"> </w:t>
       </w:r>
-    </w:p>
-    <w:p>
-      <w:pPr>
+      <w:r>
+        <w:rPr>
+          <w:rFonts w:ascii="Arial" w:hAnsi="Arial" w:cs="Arial"/>
+          <w:color w:val="FF0000"/>
+          <w:sz w:val="44"/>
+          <w:szCs w:val="44"/>
+        </w:rPr>
+        <w:t>Samuel Acevedo Ramirez</w:t>
+      </w:r>
+    </w:p>
+    <w:p>
+      <w:pPr>
+        <w:pStyle w:val="NormalWeb"/>
+        <w:spacing w:before="0" w:beforeAutospacing="0" w:after="0" w:afterAutospacing="0"/>
+        <w:jc w:val="center"/>
+        <w:rPr>
+          <w:color w:val="FF0000"/>
+          <w:sz w:val="44"/>
+          <w:szCs w:val="44"/>
+        </w:rPr>
+      </w:pPr>
+    </w:p>
+    <w:p>
+      <w:pPr>
+        <w:pStyle w:val="NormalWeb"/>
+        <w:spacing w:before="0" w:beforeAutospacing="0" w:after="0" w:afterAutospacing="0"/>
+        <w:jc w:val="center"/>
+        <w:rPr>
+          <w:color w:val="FF0000"/>
+          <w:sz w:val="44"/>
+          <w:szCs w:val="44"/>
+        </w:rPr>
+      </w:pPr>
+    </w:p>
+    <w:p>
+      <w:pPr>
+        <w:pStyle w:val="NormalWeb"/>
+        <w:spacing w:before="0" w:beforeAutospacing="0" w:after="0" w:afterAutospacing="0"/>
+        <w:jc w:val="center"/>
+        <w:rPr>
+          <w:color w:val="FF0000"/>
+          <w:sz w:val="44"/>
+          <w:szCs w:val="44"/>
+        </w:rPr>
+      </w:pPr>
+    </w:p>
+    <w:p>
+      <w:pPr>
+        <w:pStyle w:val="NormalWeb"/>
+        <w:spacing w:before="0" w:beforeAutospacing="0" w:after="0" w:afterAutospacing="0"/>
+        <w:jc w:val="center"/>
+        <w:rPr>
+          <w:rFonts w:ascii="Arial" w:hAnsi="Arial" w:cs="Arial"/>
+          <w:color w:val="FF0000"/>
+          <w:sz w:val="44"/>
+          <w:szCs w:val="44"/>
+        </w:rPr>
+      </w:pPr>
+      <w:r>
+        <w:rPr>
+          <w:rFonts w:ascii="Arial" w:hAnsi="Arial" w:cs="Arial"/>
+          <w:color w:val="000000"/>
+          <w:sz w:val="44"/>
+          <w:szCs w:val="44"/>
+        </w:rPr>
+        <w:t>Fecha:</w:t>
+      </w:r>
+      <w:r>
+        <w:rPr>
+          <w:rFonts w:ascii="Arial" w:hAnsi="Arial" w:cs="Arial"/>
+          <w:color w:val="000000"/>
+          <w:sz w:val="44"/>
+          <w:szCs w:val="44"/>
+        </w:rPr>
+        <w:t xml:space="preserve"> </w:t>
+      </w:r>
+      <w:r>
+        <w:rPr>
+          <w:rFonts w:ascii="Arial" w:hAnsi="Arial" w:cs="Arial"/>
+          <w:color w:val="FF0000"/>
+          <w:sz w:val="44"/>
+          <w:szCs w:val="44"/>
+        </w:rPr>
+        <w:t>5/06/24</w:t>
+      </w:r>
+    </w:p>
+    <w:p>
+      <w:pPr>
+        <w:pStyle w:val="NormalWeb"/>
+        <w:spacing w:before="0" w:beforeAutospacing="0" w:after="0" w:afterAutospacing="0"/>
+        <w:jc w:val="center"/>
+        <w:rPr>
+          <w:rFonts w:ascii="Arial" w:hAnsi="Arial" w:cs="Arial"/>
+          <w:color w:val="FF0000"/>
+          <w:sz w:val="44"/>
+          <w:szCs w:val="44"/>
+        </w:rPr>
+      </w:pPr>
+    </w:p>
+    <w:p>
+      <w:pPr>
+        <w:pStyle w:val="NormalWeb"/>
+        <w:spacing w:before="0" w:beforeAutospacing="0" w:after="0" w:afterAutospacing="0"/>
+        <w:jc w:val="center"/>
+        <w:rPr>
+          <w:rFonts w:ascii="Arial" w:hAnsi="Arial" w:cs="Arial"/>
+          <w:color w:val="FF0000"/>
+          <w:sz w:val="44"/>
+          <w:szCs w:val="44"/>
+        </w:rPr>
+      </w:pPr>
+    </w:p>
+    <w:p>
+      <w:pPr>
+        <w:pStyle w:val="NormalWeb"/>
+        <w:spacing w:before="0" w:beforeAutospacing="0" w:after="0" w:afterAutospacing="0"/>
+        <w:jc w:val="center"/>
+        <w:rPr>
+          <w:rFonts w:ascii="Arial" w:hAnsi="Arial" w:cs="Arial"/>
+          <w:color w:val="FF0000"/>
+          <w:sz w:val="44"/>
+          <w:szCs w:val="44"/>
+        </w:rPr>
+      </w:pPr>
+    </w:p>
+    <w:p>
+      <w:pPr>
+        <w:pStyle w:val="NormalWeb"/>
+        <w:spacing w:before="0" w:beforeAutospacing="0" w:after="0" w:afterAutospacing="0"/>
+        <w:jc w:val="center"/>
+        <w:rPr>
+          <w:sz w:val="44"/>
+          <w:szCs w:val="44"/>
+        </w:rPr>
+      </w:pPr>
+    </w:p>
+    <w:p>
+      <w:pPr>
+        <w:pStyle w:val="NormalWeb"/>
+        <w:spacing w:before="0" w:beforeAutospacing="0" w:after="0" w:afterAutospacing="0"/>
+        <w:jc w:val="center"/>
+        <w:rPr>
+          <w:rFonts w:ascii="Arial" w:hAnsi="Arial" w:cs="Arial"/>
+          <w:color w:val="FF0000"/>
+          <w:sz w:val="44"/>
+          <w:szCs w:val="44"/>
+        </w:rPr>
+      </w:pPr>
+      <w:r>
+        <w:rPr>
+          <w:rFonts w:ascii="Arial" w:hAnsi="Arial" w:cs="Arial"/>
+          <w:color w:val="000000"/>
+          <w:sz w:val="44"/>
+          <w:szCs w:val="44"/>
+        </w:rPr>
+        <w:t xml:space="preserve">Título:  </w:t>
+      </w:r>
+      <w:r>
+        <w:rPr>
+          <w:rFonts w:ascii="Arial" w:hAnsi="Arial" w:cs="Arial"/>
+          <w:color w:val="FF0000"/>
+          <w:sz w:val="44"/>
+          <w:szCs w:val="44"/>
+        </w:rPr>
+        <w:t xml:space="preserve">Taller práctico de </w:t>
+      </w:r>
+      <w:proofErr w:type="spellStart"/>
+      <w:r>
+        <w:rPr>
+          <w:rFonts w:ascii="Arial" w:hAnsi="Arial" w:cs="Arial"/>
+          <w:color w:val="FF0000"/>
+          <w:sz w:val="44"/>
+          <w:szCs w:val="44"/>
+        </w:rPr>
+        <w:t>git</w:t>
+      </w:r>
+      <w:proofErr w:type="spellEnd"/>
+    </w:p>
+    <w:p>
+      <w:pPr>
+        <w:pStyle w:val="NormalWeb"/>
+        <w:spacing w:before="0" w:beforeAutospacing="0" w:after="0" w:afterAutospacing="0"/>
+        <w:rPr>
+          <w:rFonts w:ascii="Arial" w:hAnsi="Arial" w:cs="Arial"/>
+          <w:color w:val="FF0000"/>
+          <w:sz w:val="44"/>
+          <w:szCs w:val="44"/>
+        </w:rPr>
+      </w:pPr>
+      <w:r>
+        <w:rPr>
+          <w:rFonts w:ascii="Arial" w:hAnsi="Arial" w:cs="Arial"/>
+          <w:color w:val="FF0000"/>
+          <w:sz w:val="44"/>
+          <w:szCs w:val="44"/>
+        </w:rPr>
+        <w:lastRenderedPageBreak/>
+        <w:t xml:space="preserve"> </w:t>
+      </w:r>
+    </w:p>
+    <w:p>
+      <w:pPr>
+        <w:jc w:val="center"/>
         <w:rPr>
           <w:color w:val="FF0000"/>
           <w:sz w:val="52"/>
@@ -240,6 +399,24 @@
     </w:p>
     <w:p>
       <w:pPr>
+        <w:jc w:val="center"/>
+        <w:rPr>
+          <w:color w:val="000000" w:themeColor="text1"/>
+          <w:sz w:val="52"/>
+          <w:szCs w:val="52"/>
+        </w:rPr>
+      </w:pPr>
+      <w:r>
+        <w:rPr>
+          <w:color w:val="000000" w:themeColor="text1"/>
+          <w:sz w:val="52"/>
+          <w:szCs w:val="52"/>
+        </w:rPr>
+        <w:t>Configuramos el nombre de usuario y el correo</w:t>
+      </w:r>
+    </w:p>
+    <w:p>
+      <w:pPr>
         <w:rPr>
           <w:sz w:val="44"/>
           <w:szCs w:val="44"/>
@@ -254,9 +431,9 @@
           <w:u w:val="single"/>
         </w:rPr>
         <w:drawing>
-          <wp:inline distT="0" distB="0" distL="0" distR="0" wp14:anchorId="39512CFC" wp14:editId="784372B4">
-            <wp:extent cx="7134447" cy="2639745"/>
-            <wp:effectExtent l="0" t="0" r="9525" b="8255"/>
+          <wp:inline distT="0" distB="0" distL="0" distR="0" wp14:anchorId="39512CFC" wp14:editId="06C2DCEE">
+            <wp:extent cx="8419839" cy="3115340"/>
+            <wp:effectExtent l="0" t="0" r="635" b="8890"/>
             <wp:docPr id="677257" name="Imagen 1"/>
             <wp:cNvGraphicFramePr>
               <a:graphicFrameLocks xmlns:a="http://schemas.openxmlformats.org/drawingml/2006/main" noChangeAspect="1"/>
@@ -283,7 +460,315 @@
                   <pic:spPr>
                     <a:xfrm>
                       <a:off x="0" y="0"/>
-                      <a:ext cx="7150944" cy="2645849"/>
+                      <a:ext cx="8465023" cy="3132058"/>
+                    </a:xfrm>
+                    <a:prstGeom prst="rect">
+                      <a:avLst/>
+                    </a:prstGeom>
+                  </pic:spPr>
+                </pic:pic>
+              </a:graphicData>
+            </a:graphic>
+          </wp:inline>
+        </w:drawing>
+      </w:r>
+    </w:p>
+    <w:p>
+      <w:pPr>
+        <w:rPr>
+          <w:sz w:val="44"/>
+          <w:szCs w:val="44"/>
+          <w:u w:val="single"/>
+        </w:rPr>
+      </w:pPr>
+    </w:p>
+    <w:p>
+      <w:pPr>
+        <w:jc w:val="center"/>
+        <w:rPr>
+          <w:sz w:val="44"/>
+          <w:szCs w:val="44"/>
+          <w:u w:val="single"/>
+        </w:rPr>
+      </w:pPr>
+    </w:p>
+    <w:p>
+      <w:pPr>
+        <w:jc w:val="center"/>
+        <w:rPr>
+          <w:sz w:val="44"/>
+          <w:szCs w:val="44"/>
+          <w:u w:val="single"/>
+        </w:rPr>
+      </w:pPr>
+      <w:r>
+        <w:rPr>
+          <w:sz w:val="44"/>
+          <w:szCs w:val="44"/>
+          <w:u w:val="single"/>
+        </w:rPr>
+        <w:t xml:space="preserve">Creamos el primer repertorio en </w:t>
+      </w:r>
+      <w:proofErr w:type="spellStart"/>
+      <w:r>
+        <w:rPr>
+          <w:sz w:val="44"/>
+          <w:szCs w:val="44"/>
+          <w:u w:val="single"/>
+        </w:rPr>
+        <w:t>github</w:t>
+      </w:r>
+      <w:proofErr w:type="spellEnd"/>
+    </w:p>
+    <w:p>
+      <w:pPr>
+        <w:rPr>
+          <w:sz w:val="44"/>
+          <w:szCs w:val="44"/>
+          <w:u w:val="single"/>
+        </w:rPr>
+      </w:pPr>
+      <w:r>
+        <w:rPr>
+          <w:noProof/>
+          <w:sz w:val="44"/>
+          <w:szCs w:val="44"/>
+          <w:u w:val="single"/>
+        </w:rPr>
+        <w:drawing>
+          <wp:inline distT="0" distB="0" distL="0" distR="0" wp14:anchorId="4F2B30C3" wp14:editId="1C5B75C6">
+            <wp:extent cx="8258810" cy="3993515"/>
+            <wp:effectExtent l="0" t="0" r="8890" b="6985"/>
+            <wp:docPr id="381381659" name="Imagen 2"/>
+            <wp:cNvGraphicFramePr>
+              <a:graphicFrameLocks xmlns:a="http://schemas.openxmlformats.org/drawingml/2006/main" noChangeAspect="1"/>
+            </wp:cNvGraphicFramePr>
+            <a:graphic xmlns:a="http://schemas.openxmlformats.org/drawingml/2006/main">
+              <a:graphicData uri="http://schemas.openxmlformats.org/drawingml/2006/picture">
+                <pic:pic xmlns:pic="http://schemas.openxmlformats.org/drawingml/2006/picture">
+                  <pic:nvPicPr>
+                    <pic:cNvPr id="381381659" name="Imagen 381381659"/>
+                    <pic:cNvPicPr/>
+                  </pic:nvPicPr>
+                  <pic:blipFill>
+                    <a:blip r:embed="rId5">
+                      <a:extLst>
+                        <a:ext uri="{28A0092B-C50C-407E-A947-70E740481C1C}">
+                          <a14:useLocalDpi xmlns:a14="http://schemas.microsoft.com/office/drawing/2010/main" val="0"/>
+                        </a:ext>
+                      </a:extLst>
+                    </a:blip>
+                    <a:stretch>
+                      <a:fillRect/>
+                    </a:stretch>
+                  </pic:blipFill>
+                  <pic:spPr>
+                    <a:xfrm>
+                      <a:off x="0" y="0"/>
+                      <a:ext cx="8258810" cy="3993515"/>
+                    </a:xfrm>
+                    <a:prstGeom prst="rect">
+                      <a:avLst/>
+                    </a:prstGeom>
+                  </pic:spPr>
+                </pic:pic>
+              </a:graphicData>
+            </a:graphic>
+          </wp:inline>
+        </w:drawing>
+      </w:r>
+    </w:p>
+    <w:p>
+      <w:pPr>
+        <w:rPr>
+          <w:sz w:val="44"/>
+          <w:szCs w:val="44"/>
+          <w:u w:val="single"/>
+        </w:rPr>
+      </w:pPr>
+    </w:p>
+    <w:p>
+      <w:pPr>
+        <w:jc w:val="center"/>
+        <w:rPr>
+          <w:sz w:val="44"/>
+          <w:szCs w:val="44"/>
+          <w:u w:val="single"/>
+        </w:rPr>
+      </w:pPr>
+      <w:r>
+        <w:rPr>
+          <w:sz w:val="44"/>
+          <w:szCs w:val="44"/>
+          <w:u w:val="single"/>
+        </w:rPr>
+        <w:lastRenderedPageBreak/>
+        <w:t xml:space="preserve">Como agregar los cambios a </w:t>
+      </w:r>
+      <w:proofErr w:type="spellStart"/>
+      <w:r>
+        <w:rPr>
+          <w:sz w:val="44"/>
+          <w:szCs w:val="44"/>
+          <w:u w:val="single"/>
+        </w:rPr>
+        <w:t>github</w:t>
+      </w:r>
+      <w:proofErr w:type="spellEnd"/>
+    </w:p>
+    <w:p>
+      <w:pPr>
+        <w:jc w:val="center"/>
+        <w:rPr>
+          <w:sz w:val="44"/>
+          <w:szCs w:val="44"/>
+          <w:u w:val="single"/>
+        </w:rPr>
+      </w:pPr>
+      <w:r>
+        <w:rPr>
+          <w:noProof/>
+          <w:sz w:val="44"/>
+          <w:szCs w:val="44"/>
+          <w:u w:val="single"/>
+        </w:rPr>
+        <w:drawing>
+          <wp:inline distT="0" distB="0" distL="0" distR="0" wp14:anchorId="0520C666" wp14:editId="62C02857">
+            <wp:extent cx="5411973" cy="4033642"/>
+            <wp:effectExtent l="0" t="0" r="0" b="5080"/>
+            <wp:docPr id="808753724" name="Imagen 3" descr="Texto&#10;&#10;Descripción generada automáticamente"/>
+            <wp:cNvGraphicFramePr>
+              <a:graphicFrameLocks xmlns:a="http://schemas.openxmlformats.org/drawingml/2006/main" noChangeAspect="1"/>
+            </wp:cNvGraphicFramePr>
+            <a:graphic xmlns:a="http://schemas.openxmlformats.org/drawingml/2006/main">
+              <a:graphicData uri="http://schemas.openxmlformats.org/drawingml/2006/picture">
+                <pic:pic xmlns:pic="http://schemas.openxmlformats.org/drawingml/2006/picture">
+                  <pic:nvPicPr>
+                    <pic:cNvPr id="808753724" name="Imagen 3" descr="Texto&#10;&#10;Descripción generada automáticamente"/>
+                    <pic:cNvPicPr/>
+                  </pic:nvPicPr>
+                  <pic:blipFill>
+                    <a:blip r:embed="rId6">
+                      <a:extLst>
+                        <a:ext uri="{28A0092B-C50C-407E-A947-70E740481C1C}">
+                          <a14:useLocalDpi xmlns:a14="http://schemas.microsoft.com/office/drawing/2010/main" val="0"/>
+                        </a:ext>
+                      </a:extLst>
+                    </a:blip>
+                    <a:stretch>
+                      <a:fillRect/>
+                    </a:stretch>
+                  </pic:blipFill>
+                  <pic:spPr>
+                    <a:xfrm>
+                      <a:off x="0" y="0"/>
+                      <a:ext cx="5425419" cy="4043664"/>
+                    </a:xfrm>
+                    <a:prstGeom prst="rect">
+                      <a:avLst/>
+                    </a:prstGeom>
+                  </pic:spPr>
+                </pic:pic>
+              </a:graphicData>
+            </a:graphic>
+          </wp:inline>
+        </w:drawing>
+      </w:r>
+    </w:p>
+    <w:p>
+      <w:pPr>
+        <w:rPr>
+          <w:sz w:val="44"/>
+          <w:szCs w:val="44"/>
+          <w:u w:val="single"/>
+        </w:rPr>
+      </w:pPr>
+    </w:p>
+    <w:p>
+      <w:pPr>
+        <w:rPr>
+          <w:sz w:val="44"/>
+          <w:szCs w:val="44"/>
+          <w:u w:val="single"/>
+        </w:rPr>
+      </w:pPr>
+    </w:p>
+    <w:p>
+      <w:pPr>
+        <w:jc w:val="center"/>
+        <w:rPr>
+          <w:sz w:val="44"/>
+          <w:szCs w:val="44"/>
+          <w:u w:val="single"/>
+        </w:rPr>
+      </w:pPr>
+      <w:r>
+        <w:rPr>
+          <w:sz w:val="44"/>
+          <w:szCs w:val="44"/>
+          <w:u w:val="single"/>
+        </w:rPr>
+        <w:lastRenderedPageBreak/>
+        <w:t xml:space="preserve">Como obtener los cambios en el repositorio de </w:t>
+      </w:r>
+      <w:proofErr w:type="spellStart"/>
+      <w:r>
+        <w:rPr>
+          <w:sz w:val="44"/>
+          <w:szCs w:val="44"/>
+          <w:u w:val="single"/>
+        </w:rPr>
+        <w:t>github</w:t>
+      </w:r>
+      <w:proofErr w:type="spellEnd"/>
+    </w:p>
+    <w:p>
+      <w:pPr>
+        <w:jc w:val="center"/>
+        <w:rPr>
+          <w:sz w:val="44"/>
+          <w:szCs w:val="44"/>
+          <w:u w:val="single"/>
+        </w:rPr>
+      </w:pPr>
+      <w:r>
+        <w:rPr>
+          <w:noProof/>
+          <w:sz w:val="44"/>
+          <w:szCs w:val="44"/>
+          <w:u w:val="single"/>
+        </w:rPr>
+        <w:drawing>
+          <wp:inline distT="0" distB="0" distL="0" distR="0" wp14:anchorId="43C3B65A" wp14:editId="58EBB887">
+            <wp:extent cx="7030431" cy="4801270"/>
+            <wp:effectExtent l="0" t="0" r="0" b="0"/>
+            <wp:docPr id="1816524644" name="Imagen 4"/>
+            <wp:cNvGraphicFramePr>
+              <a:graphicFrameLocks xmlns:a="http://schemas.openxmlformats.org/drawingml/2006/main" noChangeAspect="1"/>
+            </wp:cNvGraphicFramePr>
+            <a:graphic xmlns:a="http://schemas.openxmlformats.org/drawingml/2006/main">
+              <a:graphicData uri="http://schemas.openxmlformats.org/drawingml/2006/picture">
+                <pic:pic xmlns:pic="http://schemas.openxmlformats.org/drawingml/2006/picture">
+                  <pic:nvPicPr>
+                    <pic:cNvPr id="1816524644" name="Imagen 1816524644"/>
+                    <pic:cNvPicPr/>
+                  </pic:nvPicPr>
+                  <pic:blipFill>
+                    <a:blip r:embed="rId7">
+                      <a:extLst>
+                        <a:ext uri="{28A0092B-C50C-407E-A947-70E740481C1C}">
+                          <a14:useLocalDpi xmlns:a14="http://schemas.microsoft.com/office/drawing/2010/main" val="0"/>
+                        </a:ext>
+                      </a:extLst>
+                    </a:blip>
+                    <a:stretch>
+                      <a:fillRect/>
+                    </a:stretch>
+                  </pic:blipFill>
+                  <pic:spPr>
+                    <a:xfrm>
+                      <a:off x="0" y="0"/>
+                      <a:ext cx="7030431" cy="4801270"/>
                     </a:xfrm>
                     <a:prstGeom prst="rect">
                       <a:avLst/>

</xml_diff>